<commit_message>
added exp 6 and exp 7 preregs
</commit_message>
<xml_diff>
--- a/experiment 6/preregistration/preregistration.docx
+++ b/experiment 6/preregistration/preregistration.docx
@@ -150,10 +150,16 @@
         <w:t xml:space="preserve">Revisiting </w:t>
       </w:r>
       <w:r>
-        <w:t>the unawareness</w:t>
-      </w:r>
-      <w:r>
-        <w:t xml:space="preserve"> of the AMP effect: </w:t>
+        <w:t>awareness</w:t>
+      </w:r>
+      <w:r>
+        <w:t xml:space="preserve"> of </w:t>
+      </w:r>
+      <w:r>
+        <w:t xml:space="preserve">influence and its relation to </w:t>
+      </w:r>
+      <w:r>
+        <w:t xml:space="preserve">the AMP effect: </w:t>
       </w:r>
       <w:r>
         <w:t>Experiment</w:t>
@@ -216,8 +222,14 @@
       <w:pPr>
         <w:pStyle w:val="BodyA"/>
         <w:jc w:val="center"/>
-      </w:pPr>
-      <w:r>
+        <w:rPr>
+          <w:i/>
+        </w:rPr>
+      </w:pPr>
+      <w:r>
+        <w:rPr>
+          <w:i/>
+        </w:rPr>
         <w:t>Ghent University, Belgium</w:t>
       </w:r>
     </w:p>
@@ -348,11 +360,34 @@
         <w:r>
           <w:rPr>
             <w:rStyle w:val="Hyperlink"/>
+            <w:u w:val="none"/>
           </w:rPr>
           <w:t>jamie.cummins@UGent.be</w:t>
         </w:r>
       </w:hyperlink>
       <w:r>
+        <w:rPr>
+          <w:rStyle w:val="Hyperlink"/>
+          <w:u w:val="none"/>
+        </w:rPr>
+        <w:t xml:space="preserve">, </w:t>
+      </w:r>
+      <w:hyperlink r:id="rId8" w:history="1">
+        <w:r>
+          <w:rPr>
+            <w:rStyle w:val="Hyperlink"/>
+          </w:rPr>
+          <w:t>ian.hussey@ugent.be</w:t>
+        </w:r>
+      </w:hyperlink>
+      <w:r>
+        <w:rPr>
+          <w:rStyle w:val="Hyperlink"/>
+          <w:u w:val="none"/>
+        </w:rPr>
+        <w:t>, or sean.hughes@ugent.be</w:t>
+      </w:r>
+      <w:r>
         <w:t>.</w:t>
       </w:r>
       <w:r>
@@ -369,35 +404,81 @@
     </w:p>
     <w:p>
       <w:pPr>
+        <w:pStyle w:val="BodyA"/>
+        <w:spacing w:line="480" w:lineRule="auto"/>
+        <w:jc w:val="center"/>
+        <w:rPr>
+          <w:b/>
+          <w:bCs/>
+        </w:rPr>
+      </w:pPr>
+      <w:r>
+        <w:rPr>
+          <w:b/>
+          <w:bCs/>
+        </w:rPr>
+        <w:t>Background and rationale</w:t>
+      </w:r>
+    </w:p>
+    <w:p>
+      <w:pPr>
         <w:pStyle w:val="BodyB"/>
-      </w:pPr>
-    </w:p>
-    <w:p>
-      <w:pPr>
-        <w:pStyle w:val="BodyA"/>
-        <w:spacing w:line="480" w:lineRule="auto"/>
-        <w:jc w:val="center"/>
-        <w:rPr>
-          <w:b/>
-          <w:bCs/>
-        </w:rPr>
-      </w:pPr>
-      <w:r>
-        <w:rPr>
-          <w:b/>
-          <w:bCs/>
-        </w:rPr>
-        <w:t>Background and rationale</w:t>
-      </w:r>
-    </w:p>
-    <w:p>
-      <w:pPr>
-        <w:pStyle w:val="BodyB"/>
         <w:spacing w:line="480" w:lineRule="auto"/>
         <w:ind w:firstLine="720"/>
       </w:pPr>
       <w:r>
-        <w:t xml:space="preserve">Across five previous experiments, we demonstrated that AMP effects increase in accordance with rates of influence-awareness, that influence-awareness rates of participants correlate highly across different (unrelated) AMPs, and that manipulations to the AMP procedure do not reduce the extent to which AMP effects are predicted by influence-awareness rates. </w:t>
+        <w:t xml:space="preserve">Across five experiments we demonstrated that AMP effects </w:t>
+      </w:r>
+      <w:r>
+        <w:t xml:space="preserve">are moderated by one’s </w:t>
+      </w:r>
+      <w:r>
+        <w:t>awareness</w:t>
+      </w:r>
+      <w:r>
+        <w:t xml:space="preserve"> of the prime’s influence  on their target evaluations</w:t>
+      </w:r>
+      <w:r>
+        <w:t xml:space="preserve">, that </w:t>
+      </w:r>
+      <w:r>
+        <w:t>this ‘</w:t>
+      </w:r>
+      <w:r>
+        <w:t>influence-awareness</w:t>
+      </w:r>
+      <w:r>
+        <w:t>’</w:t>
+      </w:r>
+      <w:r>
+        <w:t xml:space="preserve"> correlate</w:t>
+      </w:r>
+      <w:r>
+        <w:t>s</w:t>
+      </w:r>
+      <w:r>
+        <w:t xml:space="preserve"> highly across different (</w:t>
+      </w:r>
+      <w:r>
+        <w:t xml:space="preserve">conceptually </w:t>
+      </w:r>
+      <w:r>
+        <w:t xml:space="preserve">unrelated) AMPs, and that manipulations </w:t>
+      </w:r>
+      <w:r>
+        <w:t xml:space="preserve">designed </w:t>
+      </w:r>
+      <w:r>
+        <w:t xml:space="preserve">to </w:t>
+      </w:r>
+      <w:r>
+        <w:t>reduce similar effects</w:t>
+      </w:r>
+      <w:r>
+        <w:t xml:space="preserve"> </w:t>
+      </w:r>
+      <w:r>
+        <w:t xml:space="preserve">do not reduce the extent to which AMP effects are predicted by influence-awareness rates. </w:t>
       </w:r>
       <w:r>
         <w:t xml:space="preserve">In these experiments, we calculated influence-awareness rates by requiring participants to rate whether their evaluation of the target was influenced by the prime stimulus </w:t>
@@ -410,7 +491,99 @@
         <w:t xml:space="preserve">after </w:t>
       </w:r>
       <w:r>
-        <w:t xml:space="preserve">they had emitted the target evaluation. We employed this method to avoid the possibility of post-hoc confabulation (i.e., that participants would firstly observe that they had a general tendency to evaluate stimuli as positive/negative congruent to the prime stimulus, and then post-hoc infer the reason for this effect). However, the possibility for confabulation is still present (albeit reduced) in our current method: because the evaluation precedes the judgement of prime influence, participants may still be confabulating their </w:t>
+        <w:t xml:space="preserve">they had emitted the target evaluation. We employed this method to </w:t>
+      </w:r>
+      <w:r>
+        <w:t xml:space="preserve">minimize </w:t>
+      </w:r>
+      <w:r>
+        <w:t xml:space="preserve">the possibility of post-hoc confabulation (i.e., that participants would </w:t>
+      </w:r>
+      <w:r>
+        <w:t xml:space="preserve">confabulate after the experiment that </w:t>
+      </w:r>
+      <w:r>
+        <w:t xml:space="preserve">they had a general tendency to evaluate stimuli as positive/negative congruent to the prime </w:t>
+      </w:r>
+      <w:proofErr w:type="gramStart"/>
+      <w:r>
+        <w:t>stimulus, and</w:t>
+      </w:r>
+      <w:proofErr w:type="gramEnd"/>
+      <w:r>
+        <w:t xml:space="preserve"> </w:t>
+      </w:r>
+      <w:r>
+        <w:t xml:space="preserve">use this as a </w:t>
+      </w:r>
+      <w:r>
+        <w:t xml:space="preserve">post-hoc </w:t>
+      </w:r>
+      <w:r>
+        <w:t xml:space="preserve">justification for their AMP </w:t>
+      </w:r>
+      <w:r>
+        <w:t xml:space="preserve">effect). </w:t>
+      </w:r>
+      <w:r>
+        <w:t xml:space="preserve">Although we asked participants to report on influence awareness immediately after emitting each response (rather than at the end of the study as in most published work), we came to realize that there was still a small </w:t>
+      </w:r>
+      <w:r>
+        <w:t xml:space="preserve">possibility </w:t>
+      </w:r>
+      <w:r>
+        <w:t xml:space="preserve">that </w:t>
+      </w:r>
+      <w:r>
+        <w:t xml:space="preserve">confabulation </w:t>
+      </w:r>
+      <w:r>
+        <w:t xml:space="preserve">could account for </w:t>
+      </w:r>
+      <w:r>
+        <w:t xml:space="preserve">our </w:t>
+      </w:r>
+      <w:r>
+        <w:t>previous findings.</w:t>
+      </w:r>
+      <w:r>
+        <w:t xml:space="preserve"> </w:t>
+      </w:r>
+      <w:r>
+        <w:t xml:space="preserve">Specifically, </w:t>
+      </w:r>
+      <w:r>
+        <w:t xml:space="preserve">because </w:t>
+      </w:r>
+      <w:r>
+        <w:t xml:space="preserve">one emitted a target </w:t>
+      </w:r>
+      <w:r>
+        <w:t xml:space="preserve">evaluation </w:t>
+      </w:r>
+      <w:r>
+        <w:t xml:space="preserve">before answering the </w:t>
+      </w:r>
+      <w:r>
+        <w:t>influence</w:t>
+      </w:r>
+      <w:r>
+        <w:t xml:space="preserve"> awareness question</w:t>
+      </w:r>
+      <w:r>
+        <w:t xml:space="preserve">, participants </w:t>
+      </w:r>
+      <w:r>
+        <w:t xml:space="preserve">could have </w:t>
+      </w:r>
+      <w:r>
+        <w:t>still confabulat</w:t>
+      </w:r>
+      <w:r>
+        <w:t>ed</w:t>
+      </w:r>
+      <w:r>
+        <w:t xml:space="preserve"> their </w:t>
       </w:r>
       <w:r>
         <w:t xml:space="preserve">influence-awareness </w:t>
@@ -432,6 +605,130 @@
         <w:shd w:val="clear" w:color="auto" w:fill="FFFFFF"/>
         <w:spacing w:line="480" w:lineRule="auto"/>
         <w:ind w:firstLine="720"/>
+      </w:pPr>
+      <w:r>
+        <w:t xml:space="preserve">In order to rule out the possibility of confabulation in explaining </w:t>
+      </w:r>
+      <w:r>
+        <w:t xml:space="preserve">our </w:t>
+      </w:r>
+      <w:r>
+        <w:t xml:space="preserve">effects, </w:t>
+      </w:r>
+      <w:r>
+        <w:t xml:space="preserve">Experiment 6 will be carried out. This is </w:t>
+      </w:r>
+      <w:r>
+        <w:t xml:space="preserve">an exact replication of </w:t>
+      </w:r>
+      <w:r>
+        <w:t>E</w:t>
+      </w:r>
+      <w:r>
+        <w:t>xperiment</w:t>
+      </w:r>
+      <w:r>
+        <w:t xml:space="preserve"> 2</w:t>
+      </w:r>
+      <w:r>
+        <w:t xml:space="preserve">, but with one critical change: participants will now provide an influence-awareness response </w:t>
+      </w:r>
+      <w:r>
+        <w:rPr>
+          <w:i/>
+          <w:iCs/>
+        </w:rPr>
+        <w:t xml:space="preserve">before </w:t>
+      </w:r>
+      <w:r>
+        <w:t xml:space="preserve">providing their </w:t>
+      </w:r>
+      <w:r>
+        <w:t xml:space="preserve">target </w:t>
+      </w:r>
+      <w:r>
+        <w:t xml:space="preserve">evaluative response. In this way, participants’ influence awareness responses should not be influenced by confabulation, since </w:t>
+      </w:r>
+      <w:r>
+        <w:t xml:space="preserve">there is nothing to confabulate (i.e., their response on the influence awareness question cannot be contaminated by their performance on the target evaluation rating task because the former is completed before the latter). In other words, </w:t>
+      </w:r>
+      <w:r>
+        <w:lastRenderedPageBreak/>
+        <w:t xml:space="preserve">influence awareness is </w:t>
+      </w:r>
+      <w:r>
+        <w:rPr>
+          <w:i/>
+        </w:rPr>
+        <w:t>prospective</w:t>
+      </w:r>
+      <w:r>
+        <w:t xml:space="preserve"> rather than </w:t>
+      </w:r>
+      <w:r>
+        <w:rPr>
+          <w:i/>
+        </w:rPr>
+        <w:t>post hoc</w:t>
+      </w:r>
+      <w:r>
+        <w:t xml:space="preserve"> </w:t>
+      </w:r>
+      <w:proofErr w:type="gramStart"/>
+      <w:r>
+        <w:t>thus  ruling</w:t>
+      </w:r>
+      <w:proofErr w:type="gramEnd"/>
+      <w:r>
+        <w:t xml:space="preserve"> out confabulation as an explanation. Similar to </w:t>
+      </w:r>
+      <w:r>
+        <w:t xml:space="preserve">our </w:t>
+      </w:r>
+      <w:r>
+        <w:t>E</w:t>
+      </w:r>
+      <w:r>
+        <w:t>xperiment</w:t>
+      </w:r>
+      <w:r>
+        <w:t xml:space="preserve"> 5</w:t>
+      </w:r>
+      <w:r>
+        <w:t xml:space="preserve">, this </w:t>
+      </w:r>
+      <w:r>
+        <w:t xml:space="preserve">new </w:t>
+      </w:r>
+      <w:r>
+        <w:t xml:space="preserve">experiment will attempt to replicate the first two hypotheses of </w:t>
+      </w:r>
+      <w:r>
+        <w:t>E</w:t>
+      </w:r>
+      <w:r>
+        <w:t>xperiment</w:t>
+      </w:r>
+      <w:r>
+        <w:t xml:space="preserve"> 2</w:t>
+      </w:r>
+      <w:r>
+        <w:t xml:space="preserve">. </w:t>
+      </w:r>
+    </w:p>
+    <w:p>
+      <w:pPr>
+        <w:pBdr>
+          <w:top w:val="none" w:sz="0" w:space="0" w:color="auto"/>
+          <w:left w:val="none" w:sz="0" w:space="0" w:color="auto"/>
+          <w:bottom w:val="none" w:sz="0" w:space="0" w:color="auto"/>
+          <w:right w:val="none" w:sz="0" w:space="0" w:color="auto"/>
+          <w:between w:val="none" w:sz="0" w:space="0" w:color="auto"/>
+          <w:bar w:val="none" w:sz="0" w:color="auto"/>
+        </w:pBdr>
+        <w:shd w:val="clear" w:color="auto" w:fill="FFFFFF"/>
+        <w:spacing w:line="480" w:lineRule="auto"/>
+        <w:ind w:firstLine="720"/>
         <w:rPr>
           <w:rFonts w:eastAsia="Times New Roman"/>
           <w:bdr w:val="none" w:sz="0" w:space="0" w:color="auto"/>
@@ -439,180 +736,180 @@
         </w:rPr>
       </w:pPr>
       <w:r>
-        <w:t xml:space="preserve">In order to rule out the possibility of confabulation in explaining these effects, we propose to conduct an exact replication of our second experiment, but with one critical change: participants will now provide an influence-awareness response </w:t>
-      </w:r>
-      <w:r>
-        <w:rPr>
+        <w:t>Our first hypothesis is divided into two subcomponents. The first component, H1a</w:t>
+      </w:r>
+      <w:r>
+        <w:t xml:space="preserve">, </w:t>
+      </w:r>
+      <w:r>
+        <w:t xml:space="preserve">suggests that </w:t>
+      </w:r>
+      <w:r>
+        <w:t xml:space="preserve">at the trial-level of analysis, the influence of prime stimuli on </w:t>
+      </w:r>
+      <w:r>
+        <w:t xml:space="preserve">target </w:t>
+      </w:r>
+      <w:r>
+        <w:t xml:space="preserve">evaluations in the IA-AMP will be moderated by whether participants </w:t>
+      </w:r>
+      <w:r>
+        <w:rPr>
+          <w:i/>
+        </w:rPr>
+        <w:t>prospectively</w:t>
+      </w:r>
+      <w:r>
+        <w:t xml:space="preserve"> reported that they would be influenced by the prime or not</w:t>
+      </w:r>
+      <w:r>
+        <w:t xml:space="preserve">. </w:t>
+      </w:r>
+      <w:r>
+        <w:t xml:space="preserve">The second component, </w:t>
+      </w:r>
+      <w:r>
+        <w:t>H1b</w:t>
+      </w:r>
+      <w:r>
+        <w:t>,</w:t>
+      </w:r>
+      <w:r>
+        <w:t xml:space="preserve"> </w:t>
+      </w:r>
+      <w:r>
+        <w:t xml:space="preserve">is the hypothesis that </w:t>
+      </w:r>
+      <w:r>
+        <w:t xml:space="preserve">at the subject-level of analysis, the rate of </w:t>
+      </w:r>
+      <w:r>
+        <w:t xml:space="preserve">(prospective) </w:t>
+      </w:r>
+      <w:r>
+        <w:t>influence reported</w:t>
+      </w:r>
+      <w:r>
+        <w:t xml:space="preserve"> by participants</w:t>
+      </w:r>
+      <w:r>
+        <w:t xml:space="preserve"> in the IA-AMP will be predictive of the </w:t>
+      </w:r>
+      <w:r>
+        <w:t xml:space="preserve">corresponding </w:t>
+      </w:r>
+      <w:r>
+        <w:t>effect size</w:t>
+      </w:r>
+      <w:r>
+        <w:t>s</w:t>
+      </w:r>
+      <w:r>
+        <w:t xml:space="preserve"> in that IA-AMP. </w:t>
+      </w:r>
+      <w:r>
+        <w:t>Our second hypothesis H2</w:t>
+      </w:r>
+      <w:r>
+        <w:t xml:space="preserve"> </w:t>
+      </w:r>
+      <w:r>
+        <w:t xml:space="preserve">states </w:t>
+      </w:r>
+      <w:r>
+        <w:t xml:space="preserve">that the </w:t>
+      </w:r>
+      <w:r>
+        <w:t xml:space="preserve">prospective </w:t>
+      </w:r>
+      <w:r>
+        <w:t xml:space="preserve">influence-awareness rate of a participant on the IA-AMP will predict scores on a </w:t>
+      </w:r>
+      <w:proofErr w:type="gramStart"/>
+      <w:r>
+        <w:t>previously-completed</w:t>
+      </w:r>
+      <w:proofErr w:type="gramEnd"/>
+      <w:r>
+        <w:t xml:space="preserve"> </w:t>
+      </w:r>
+      <w:r>
+        <w:t xml:space="preserve">standard </w:t>
+      </w:r>
+      <w:r>
+        <w:t>AMP.</w:t>
+      </w:r>
+      <w:r>
+        <w:t xml:space="preserve"> </w:t>
+      </w:r>
+    </w:p>
+    <w:p>
+      <w:pPr>
+        <w:pStyle w:val="BodyA"/>
+        <w:spacing w:line="480" w:lineRule="auto"/>
+        <w:jc w:val="center"/>
+        <w:rPr>
+          <w:b/>
+          <w:bCs/>
+        </w:rPr>
+      </w:pPr>
+      <w:r>
+        <w:rPr>
+          <w:b/>
+          <w:bCs/>
+        </w:rPr>
+        <w:t>Method</w:t>
+      </w:r>
+    </w:p>
+    <w:p>
+      <w:pPr>
+        <w:pStyle w:val="BodyA"/>
+        <w:spacing w:line="480" w:lineRule="auto"/>
+        <w:rPr>
+          <w:b/>
+          <w:bCs/>
+        </w:rPr>
+      </w:pPr>
+      <w:r>
+        <w:rPr>
+          <w:b/>
+          <w:bCs/>
+        </w:rPr>
+        <w:t>Sample</w:t>
+      </w:r>
+    </w:p>
+    <w:p>
+      <w:pPr>
+        <w:pStyle w:val="BodyA"/>
+        <w:spacing w:line="480" w:lineRule="auto"/>
+        <w:ind w:firstLine="720"/>
+      </w:pPr>
+      <w:r>
+        <w:t xml:space="preserve">Data will be collected online via the Prolific Academic website. Based on an expected mean duration of 20 minutes, participants will be paid £1.66. </w:t>
+      </w:r>
+    </w:p>
+    <w:p>
+      <w:pPr>
+        <w:pStyle w:val="BodyA"/>
+        <w:spacing w:line="480" w:lineRule="auto"/>
+        <w:rPr>
+          <w:b/>
+          <w:bCs/>
           <w:i/>
           <w:iCs/>
         </w:rPr>
-        <w:t xml:space="preserve">before </w:t>
-      </w:r>
-      <w:r>
-        <w:t>providing their evaluative response. In this way, participants’ influence awareness responses should not be influenced by confabulation, since participants at this point have yet to illicit the evaluative response towards the target. Like our fifth experiment, this experiment will attempt to replicate the first two hypotheses of our second experiment. Our first hypothesis is divided into two subcomponents. The first component, H1a</w:t>
-      </w:r>
-      <w:r>
-        <w:t xml:space="preserve">, </w:t>
-      </w:r>
-      <w:r>
-        <w:t xml:space="preserve">suggests that </w:t>
-      </w:r>
-      <w:r>
-        <w:t xml:space="preserve">at the trial-level of analysis, the influence of prime stimuli on evaluations of the target stimuli in the IA-AMP will be moderated by whether participants </w:t>
-      </w:r>
-      <w:r>
-        <w:t>prospectively reported that they would be influenced by the prime or not</w:t>
-      </w:r>
-      <w:r>
-        <w:t xml:space="preserve">. </w:t>
-      </w:r>
-      <w:r>
-        <w:t xml:space="preserve">The </w:t>
-      </w:r>
-      <w:r>
-        <w:lastRenderedPageBreak/>
-        <w:t xml:space="preserve">second component, </w:t>
-      </w:r>
-      <w:r>
-        <w:t>H1b</w:t>
-      </w:r>
-      <w:r>
-        <w:t>,</w:t>
-      </w:r>
-      <w:r>
-        <w:t xml:space="preserve"> </w:t>
-      </w:r>
-      <w:r>
-        <w:t xml:space="preserve">is the hypothesis that </w:t>
-      </w:r>
-      <w:r>
-        <w:t xml:space="preserve">at the subject-level of analysis, the rate of </w:t>
-      </w:r>
-      <w:r>
-        <w:t xml:space="preserve">(prospective) </w:t>
-      </w:r>
-      <w:r>
-        <w:t>influence reported</w:t>
-      </w:r>
-      <w:r>
-        <w:t xml:space="preserve"> by participants</w:t>
-      </w:r>
-      <w:r>
-        <w:t xml:space="preserve"> in the IA-AMP will be predictive of the </w:t>
-      </w:r>
-      <w:r>
-        <w:t xml:space="preserve">corresponding </w:t>
-      </w:r>
-      <w:r>
-        <w:t>effect size</w:t>
-      </w:r>
-      <w:r>
-        <w:t>s</w:t>
-      </w:r>
-      <w:r>
-        <w:t xml:space="preserve"> in that IA-AMP. </w:t>
-      </w:r>
-      <w:r>
-        <w:t>Our second hypothesis H2</w:t>
-      </w:r>
-      <w:r>
-        <w:t xml:space="preserve"> </w:t>
-      </w:r>
-      <w:r>
-        <w:t xml:space="preserve">states </w:t>
-      </w:r>
-      <w:r>
-        <w:t xml:space="preserve">that the </w:t>
-      </w:r>
-      <w:r>
-        <w:t xml:space="preserve">prospective </w:t>
-      </w:r>
-      <w:r>
-        <w:t xml:space="preserve">influence-awareness rate of a participant on the IA-AMP will predict scores on a </w:t>
-      </w:r>
-      <w:proofErr w:type="gramStart"/>
-      <w:r>
-        <w:t>previously-completed</w:t>
-      </w:r>
-      <w:proofErr w:type="gramEnd"/>
-      <w:r>
-        <w:t xml:space="preserve"> </w:t>
-      </w:r>
-      <w:r>
-        <w:t xml:space="preserve">standard </w:t>
-      </w:r>
-      <w:r>
-        <w:t>AMP.</w:t>
-      </w:r>
-      <w:r>
-        <w:t xml:space="preserve"> </w:t>
-      </w:r>
-    </w:p>
-    <w:p>
-      <w:pPr>
-        <w:pStyle w:val="BodyA"/>
-        <w:spacing w:line="480" w:lineRule="auto"/>
-        <w:jc w:val="center"/>
-        <w:rPr>
-          <w:b/>
-          <w:bCs/>
-        </w:rPr>
-      </w:pPr>
-      <w:r>
-        <w:rPr>
-          <w:b/>
-          <w:bCs/>
-        </w:rPr>
-        <w:t>Method</w:t>
-      </w:r>
-    </w:p>
-    <w:p>
-      <w:pPr>
-        <w:pStyle w:val="BodyA"/>
-        <w:spacing w:line="480" w:lineRule="auto"/>
-        <w:rPr>
-          <w:b/>
-          <w:bCs/>
-        </w:rPr>
-      </w:pPr>
-      <w:r>
-        <w:rPr>
-          <w:b/>
-          <w:bCs/>
-        </w:rPr>
-        <w:t>Sample</w:t>
-      </w:r>
-    </w:p>
-    <w:p>
-      <w:pPr>
-        <w:pStyle w:val="BodyA"/>
-        <w:spacing w:line="480" w:lineRule="auto"/>
-        <w:ind w:firstLine="720"/>
-      </w:pPr>
-      <w:r>
-        <w:t xml:space="preserve">Data will be collected online via the Prolific Academic website. Based on an expected mean duration of 20 minutes, participants will be paid £1.66. </w:t>
-      </w:r>
-    </w:p>
-    <w:p>
-      <w:pPr>
-        <w:pStyle w:val="BodyA"/>
-        <w:spacing w:line="480" w:lineRule="auto"/>
+      </w:pPr>
+      <w:r>
         <w:rPr>
           <w:b/>
           <w:bCs/>
           <w:i/>
           <w:iCs/>
         </w:rPr>
-      </w:pPr>
-      <w:r>
-        <w:rPr>
-          <w:b/>
-          <w:bCs/>
-          <w:i/>
-          <w:iCs/>
-        </w:rPr>
         <w:t>Planned sample size &amp; stopping rules</w:t>
       </w:r>
+      <w:bookmarkStart w:id="0" w:name="_GoBack"/>
+      <w:bookmarkEnd w:id="0"/>
     </w:p>
     <w:p>
       <w:pPr>
@@ -638,7 +935,11 @@
         <w:t xml:space="preserve"> </w:t>
       </w:r>
       <w:r>
-        <w:t xml:space="preserve">For our analysis in H1b, we determined on the basis of previous studies to power our analysis to detect a medium Pearson’s r effect size (i.e., 0.30). Using the </w:t>
+        <w:t xml:space="preserve">For our analysis in H1b, we determined on the basis of previous studies to power our analysis to detect a medium Pearson’s r effect size (i.e., </w:t>
+      </w:r>
+      <w:r>
+        <w:lastRenderedPageBreak/>
+        <w:t xml:space="preserve">0.30). Using the </w:t>
       </w:r>
       <w:proofErr w:type="spellStart"/>
       <w:r>
@@ -672,7 +973,6 @@
           <w:b/>
           <w:bCs/>
         </w:rPr>
-        <w:lastRenderedPageBreak/>
         <w:t>Inclusion criteria</w:t>
       </w:r>
       <w:r>
@@ -880,6 +1180,7 @@
           <w:b/>
           <w:bCs/>
         </w:rPr>
+        <w:lastRenderedPageBreak/>
         <w:t>Self-report measures</w:t>
       </w:r>
       <w:r>
@@ -919,15 +1220,7 @@
         </w:rPr>
       </w:pPr>
       <w:r>
-        <w:t xml:space="preserve">“Think back to the task you just completed. On how many trials was a </w:t>
-      </w:r>
-      <w:proofErr w:type="spellStart"/>
-      <w:r>
-        <w:t>valenced</w:t>
-      </w:r>
-      <w:proofErr w:type="spellEnd"/>
-      <w:r>
-        <w:t xml:space="preserve"> picture presented before the Chinese character? It is important that you are honest here</w:t>
+        <w:t>“Think back to the task you just completed. On how many trials was a valenced picture presented before the Chinese character? It is important that you are honest here</w:t>
       </w:r>
       <w:r>
         <w:rPr>
@@ -961,7 +1254,6 @@
         <w:spacing w:line="480" w:lineRule="auto"/>
       </w:pPr>
       <w:r>
-        <w:lastRenderedPageBreak/>
         <w:t>General influence:</w:t>
       </w:r>
     </w:p>
@@ -1138,6 +1430,7 @@
         <w:ind w:left="360"/>
       </w:pPr>
       <w:r>
+        <w:lastRenderedPageBreak/>
         <w:t>Note, however, that being influenced by the pictures that came before the Chinese characters is NOT a reason to self-exclude from the study.</w:t>
       </w:r>
     </w:p>
@@ -1182,7 +1475,6 @@
         <w:ind w:firstLine="720"/>
       </w:pPr>
       <w:r>
-        <w:lastRenderedPageBreak/>
         <w:t>Participants will complete the demographics questionnaire, the standard AMP, the IA-AMP, and then the self-report measures.</w:t>
       </w:r>
     </w:p>
@@ -1210,7 +1502,13 @@
         <w:ind w:firstLine="720"/>
       </w:pPr>
       <w:r>
-        <w:t>A standard Affect Misattribution Procedure (AMP; Payne et al., 2005) with the following parameters: 10 practice trials, 72 main trials, 12 positive and 12 negative valence images, and 72 Chinese characters. As well as this, a modified version of the Affect Misattribution Procedure (</w:t>
+        <w:t xml:space="preserve">A standard Affect Misattribution Procedure (AMP; Payne et al., 2005) </w:t>
+      </w:r>
+      <w:r>
+        <w:t xml:space="preserve">will be completed consisting of </w:t>
+      </w:r>
+      <w:r>
+        <w:t>the following parameters: 10 practice trials, 72 main trials, 12 positive and 12 negative valence images, and 72 Chinese characters. As well as this, a modified version of the Affect Misattribution Procedure (</w:t>
       </w:r>
       <w:r>
         <w:t xml:space="preserve">the IA-AMP </w:t>
@@ -1224,7 +1522,7 @@
       <w:r>
         <w:t xml:space="preserve"> 1 of the current project; see </w:t>
       </w:r>
-      <w:hyperlink r:id="rId8" w:history="1">
+      <w:hyperlink r:id="rId9" w:history="1">
         <w:r>
           <w:rPr>
             <w:rStyle w:val="Hyperlink0"/>
@@ -1233,7 +1531,13 @@
         </w:r>
       </w:hyperlink>
       <w:r>
-        <w:t xml:space="preserve">) with the same parameters, and the following addition: </w:t>
+        <w:t xml:space="preserve">) </w:t>
+      </w:r>
+      <w:r>
+        <w:t xml:space="preserve">will be completed consisting of </w:t>
+      </w:r>
+      <w:r>
+        <w:t xml:space="preserve">the same parameters, and the following addition: </w:t>
       </w:r>
       <w:r>
         <w:t xml:space="preserve">after the presentation of the target stimulus, but before emitting the evaluative response, </w:t>
@@ -1320,7 +1624,14 @@
         <w:t>M1 (manipulation check).</w:t>
       </w:r>
       <w:r>
-        <w:t xml:space="preserve"> An AMP effect will be demonstrated for both the standard AMP and the IA-AMP. The target stimuli will be differentially evaluated based on the source stimuli that preceded them, such that targets preceded by negative primes will be rated more negatively than those preceded by positive primes. </w:t>
+        <w:t xml:space="preserve"> An AMP effect will be demonstrated for both the standard AMP and the IA-AMP. The target stimuli will be differentially evaluated based on the </w:t>
+      </w:r>
+      <w:r>
+        <w:t xml:space="preserve">prime </w:t>
+      </w:r>
+      <w:r>
+        <w:lastRenderedPageBreak/>
+        <w:t xml:space="preserve">stimuli that preceded them, such that targets preceded by negative primes will be rated more negatively than those preceded by positive primes. </w:t>
       </w:r>
     </w:p>
     <w:p>
@@ -1353,17 +1664,10 @@
           <w:b/>
           <w:bCs/>
         </w:rPr>
-        <w:lastRenderedPageBreak/>
         <w:t xml:space="preserve">H2. </w:t>
       </w:r>
       <w:r>
-        <w:t xml:space="preserve">The rate of influence in the IA-AMP will predict the magnitude of AMP effect in the </w:t>
-      </w:r>
-      <w:r>
-        <w:t>standard</w:t>
-      </w:r>
-      <w:r>
-        <w:t xml:space="preserve"> AMP.</w:t>
+        <w:t>The rate of influence in the IA-AMP will predict the magnitude of AMP effect in the standard AMP.</w:t>
       </w:r>
     </w:p>
     <w:p>
@@ -1597,7 +1901,11 @@
         <w:t>brms</w:t>
       </w:r>
       <w:r>
-        <w:t>. This would likely employ default priors that are designed to be uninformative (i.e., Students t distribution [</w:t>
+        <w:t xml:space="preserve">. This would likely employ default </w:t>
+      </w:r>
+      <w:r>
+        <w:lastRenderedPageBreak/>
+        <w:t>priors that are designed to be uninformative (i.e., Students t distribution [</w:t>
       </w:r>
       <w:proofErr w:type="spellStart"/>
       <w:r>
@@ -1623,11 +1931,7 @@
         <w:ind w:firstLine="720"/>
       </w:pPr>
       <w:r>
-        <w:t xml:space="preserve">We will also construct a standard regression model to assess whether a greater number of influenced awareness trials predicts a greater AMP effect size in the IA-AMP (H1b). For this, we will compute an AMP effect size for each participant by subtracting the number of ‘pleasant’ responses when the target was preceded by a positive prime from the number of ‘pleasant’ </w:t>
-      </w:r>
-      <w:r>
-        <w:lastRenderedPageBreak/>
-        <w:t xml:space="preserve">responses when the target was preceded by a negative prime. We will also compute the proportion of influence awareness trials to non-influence aware trials for each </w:t>
+        <w:t xml:space="preserve">We will also construct a standard regression model to assess whether a greater number of influenced awareness trials predicts a greater AMP effect size in the IA-AMP (H1b). For this, we will compute an AMP effect size for each participant by subtracting the number of ‘pleasant’ responses when the target was preceded by a positive prime from the number of ‘pleasant’ responses when the target was preceded by a negative prime. We will also compute the proportion of influence awareness trials to non-influence aware trials for each </w:t>
       </w:r>
       <w:proofErr w:type="gramStart"/>
       <w:r>
@@ -1706,8 +2010,6 @@
       <w:r>
         <w:t xml:space="preserve"> will now refer to the AMP effect from the first completed AMP (i.e., proportion of trials rated as positive that include the positive prime minus that which included the negative prime).</w:t>
       </w:r>
-      <w:bookmarkStart w:id="0" w:name="_GoBack"/>
-      <w:bookmarkEnd w:id="0"/>
     </w:p>
     <w:p>
       <w:pPr>
@@ -1755,10 +2057,10 @@
       </w:pPr>
     </w:p>
     <w:sectPr>
-      <w:headerReference w:type="default" r:id="rId9"/>
-      <w:footerReference w:type="default" r:id="rId10"/>
-      <w:headerReference w:type="first" r:id="rId11"/>
-      <w:footerReference w:type="first" r:id="rId12"/>
+      <w:headerReference w:type="default" r:id="rId10"/>
+      <w:footerReference w:type="default" r:id="rId11"/>
+      <w:headerReference w:type="first" r:id="rId12"/>
+      <w:footerReference w:type="first" r:id="rId13"/>
       <w:pgSz w:w="12240" w:h="15840"/>
       <w:pgMar w:top="1440" w:right="1440" w:bottom="1440" w:left="1440" w:header="720" w:footer="720" w:gutter="0"/>
       <w:cols w:space="708"/>
@@ -1846,7 +2148,7 @@
       <w:rPr>
         <w:noProof/>
       </w:rPr>
-      <w:t>2</w:t>
+      <w:t>8</w:t>
     </w:r>
     <w:r>
       <w:fldChar w:fldCharType="end"/>
@@ -2949,6 +3251,69 @@
       <w:lang w:val="en-US" w:eastAsia="en-US"/>
     </w:rPr>
   </w:style>
+  <w:style w:type="character" w:styleId="CommentReference">
+    <w:name w:val="annotation reference"/>
+    <w:basedOn w:val="DefaultParagraphFont"/>
+    <w:uiPriority w:val="99"/>
+    <w:semiHidden/>
+    <w:unhideWhenUsed/>
+    <w:rsid w:val="002F1399"/>
+    <w:rPr>
+      <w:sz w:val="16"/>
+      <w:szCs w:val="16"/>
+    </w:rPr>
+  </w:style>
+  <w:style w:type="paragraph" w:styleId="CommentText">
+    <w:name w:val="annotation text"/>
+    <w:basedOn w:val="Normal"/>
+    <w:link w:val="CommentTextChar"/>
+    <w:uiPriority w:val="99"/>
+    <w:semiHidden/>
+    <w:unhideWhenUsed/>
+    <w:rsid w:val="002F1399"/>
+    <w:rPr>
+      <w:sz w:val="20"/>
+      <w:szCs w:val="20"/>
+    </w:rPr>
+  </w:style>
+  <w:style w:type="character" w:customStyle="1" w:styleId="CommentTextChar">
+    <w:name w:val="Comment Text Char"/>
+    <w:basedOn w:val="DefaultParagraphFont"/>
+    <w:link w:val="CommentText"/>
+    <w:uiPriority w:val="99"/>
+    <w:semiHidden/>
+    <w:rsid w:val="002F1399"/>
+    <w:rPr>
+      <w:lang w:val="en-US" w:eastAsia="en-US"/>
+    </w:rPr>
+  </w:style>
+  <w:style w:type="paragraph" w:styleId="CommentSubject">
+    <w:name w:val="annotation subject"/>
+    <w:basedOn w:val="CommentText"/>
+    <w:next w:val="CommentText"/>
+    <w:link w:val="CommentSubjectChar"/>
+    <w:uiPriority w:val="99"/>
+    <w:semiHidden/>
+    <w:unhideWhenUsed/>
+    <w:rsid w:val="002F1399"/>
+    <w:rPr>
+      <w:b/>
+      <w:bCs/>
+    </w:rPr>
+  </w:style>
+  <w:style w:type="character" w:customStyle="1" w:styleId="CommentSubjectChar">
+    <w:name w:val="Comment Subject Char"/>
+    <w:basedOn w:val="CommentTextChar"/>
+    <w:link w:val="CommentSubject"/>
+    <w:uiPriority w:val="99"/>
+    <w:semiHidden/>
+    <w:rsid w:val="002F1399"/>
+    <w:rPr>
+      <w:b/>
+      <w:bCs/>
+      <w:lang w:val="en-US" w:eastAsia="en-US"/>
+    </w:rPr>
+  </w:style>
 </w:styles>
 </file>
 

</xml_diff>